<commit_message>
added tuning diagnostics, rename image file
</commit_message>
<xml_diff>
--- a/1_PID_Sim Justin.docx
+++ b/1_PID_Sim Justin.docx
@@ -3,24 +3,199 @@
 <w:document xmlns:wpc="http://schemas.microsoft.com/office/word/2010/wordprocessingCanvas" xmlns:cx="http://schemas.microsoft.com/office/drawing/2014/chartex" xmlns:cx1="http://schemas.microsoft.com/office/drawing/2015/9/8/chartex" xmlns:cx2="http://schemas.microsoft.com/office/drawing/2015/10/21/chartex" xmlns:cx3="http://schemas.microsoft.com/office/drawing/2016/5/9/chartex" xmlns:cx4="http://schemas.microsoft.com/office/drawing/2016/5/10/chartex" xmlns:cx5="http://schemas.microsoft.com/office/drawing/2016/5/11/chartex" xmlns:cx6="http://schemas.microsoft.com/office/drawing/2016/5/12/chartex" xmlns:cx7="http://schemas.microsoft.com/office/drawing/2016/5/13/chartex" xmlns:cx8="http://schemas.microsoft.com/office/drawing/2016/5/14/chartex" xmlns:mc="http://schemas.openxmlformats.org/markup-compatibility/2006" xmlns:aink="http://schemas.microsoft.com/office/drawing/2016/ink" xmlns:am3d="http://schemas.microsoft.com/office/drawing/2017/model3d" xmlns:o="urn:schemas-microsoft-com:office:office" xmlns:oel="http://schemas.microsoft.com/office/2019/extlst" xmlns:r="http://schemas.openxmlformats.org/officeDocument/2006/relationships" xmlns:m="http://schemas.openxmlformats.org/officeDocument/2006/math" xmlns:v="urn:schemas-microsoft-com:vml" xmlns:wp14="http://schemas.microsoft.com/office/word/2010/wordprocessingDrawing" xmlns:wp="http://schemas.openxmlformats.org/drawingml/2006/wordprocessingDrawing" xmlns:w10="urn:schemas-microsoft-com:office:word" xmlns:w="http://schemas.openxmlformats.org/wordprocessingml/2006/main" xmlns:w14="http://schemas.microsoft.com/office/word/2010/wordml" xmlns:w15="http://schemas.microsoft.com/office/word/2012/wordml" xmlns:w16cex="http://schemas.microsoft.com/office/word/2018/wordml/cex" xmlns:w16cid="http://schemas.microsoft.com/office/word/2016/wordml/cid" xmlns:w16="http://schemas.microsoft.com/office/word/2018/wordml" xmlns:w16sdtdh="http://schemas.microsoft.com/office/word/2020/wordml/sdtdatahash" xmlns:w16se="http://schemas.microsoft.com/office/word/2015/wordml/symex" xmlns:wpg="http://schemas.microsoft.com/office/word/2010/wordprocessingGroup" xmlns:wpi="http://schemas.microsoft.com/office/word/2010/wordprocessingInk" xmlns:wne="http://schemas.microsoft.com/office/word/2006/wordml" xmlns:wps="http://schemas.microsoft.com/office/word/2010/wordprocessingShape" mc:Ignorable="w14 w15 w16se w16cid w16 w16cex w16sdtdh wp14">
   <w:body>
     <w:p>
-      <w:pPr>
-        <w:tabs>
-          <w:tab w:val="right" w:pos="9026"/>
-        </w:tabs>
-        <w:ind w:left="720" w:hanging="360"/>
-        <w:jc w:val="both"/>
-      </w:pPr>
       <w:r>
         <w:t>Name: Sim Justin</w:t>
       </w:r>
-      <w:r>
-        <w:tab/>
-      </w:r>
+    </w:p>
+    <w:p>
       <w:r>
         <w:t>Matr</w:t>
       </w:r>
       <w:r>
-        <w:t>iculation Number: A0257926N</w:t>
+        <w:t>ic N</w:t>
+      </w:r>
+      <w:r>
+        <w:t>o</w:t>
+      </w:r>
+      <w:r>
+        <w:t>: A0257926N</w:t>
+      </w:r>
+    </w:p>
+    <w:p>
+      <w:pPr>
+        <w:pStyle w:val="Title"/>
+        <w:jc w:val="center"/>
+      </w:pPr>
+      <w:r>
+        <w:t>Project 1: PID Control</w:t>
+      </w:r>
+    </w:p>
+    <w:p>
+      <w:pPr>
+        <w:pStyle w:val="Heading1"/>
+      </w:pPr>
+      <w:r>
+        <w:t>Initial Conditions</w:t>
+      </w:r>
+    </w:p>
+    <w:p>
+      <w:r>
+        <w:rPr>
+          <w:noProof/>
+        </w:rPr>
+        <w:drawing>
+          <wp:inline distT="0" distB="0" distL="0" distR="0" wp14:anchorId="097898EC" wp14:editId="15FD2C55">
+            <wp:extent cx="5722620" cy="3268980"/>
+            <wp:effectExtent l="0" t="0" r="0" b="7620"/>
+            <wp:docPr id="202647865" name="Picture 1"/>
+            <wp:cNvGraphicFramePr>
+              <a:graphicFrameLocks xmlns:a="http://schemas.openxmlformats.org/drawingml/2006/main" noChangeAspect="1"/>
+            </wp:cNvGraphicFramePr>
+            <a:graphic xmlns:a="http://schemas.openxmlformats.org/drawingml/2006/main">
+              <a:graphicData uri="http://schemas.openxmlformats.org/drawingml/2006/picture">
+                <pic:pic xmlns:pic="http://schemas.openxmlformats.org/drawingml/2006/picture">
+                  <pic:nvPicPr>
+                    <pic:cNvPr id="0" name="Picture 1"/>
+                    <pic:cNvPicPr>
+                      <a:picLocks noChangeAspect="1" noChangeArrowheads="1"/>
+                    </pic:cNvPicPr>
+                  </pic:nvPicPr>
+                  <pic:blipFill>
+                    <a:blip r:embed="rId6">
+                      <a:extLst>
+                        <a:ext uri="{28A0092B-C50C-407E-A947-70E740481C1C}">
+                          <a14:useLocalDpi xmlns:a14="http://schemas.microsoft.com/office/drawing/2010/main" val="0"/>
+                        </a:ext>
+                      </a:extLst>
+                    </a:blip>
+                    <a:srcRect/>
+                    <a:stretch>
+                      <a:fillRect/>
+                    </a:stretch>
+                  </pic:blipFill>
+                  <pic:spPr bwMode="auto">
+                    <a:xfrm>
+                      <a:off x="0" y="0"/>
+                      <a:ext cx="5722620" cy="3268980"/>
+                    </a:xfrm>
+                    <a:prstGeom prst="rect">
+                      <a:avLst/>
+                    </a:prstGeom>
+                    <a:noFill/>
+                    <a:ln>
+                      <a:noFill/>
+                    </a:ln>
+                  </pic:spPr>
+                </pic:pic>
+              </a:graphicData>
+            </a:graphic>
+          </wp:inline>
+        </w:drawing>
+      </w:r>
+    </w:p>
+    <w:p>
+      <w:pPr>
+        <w:jc w:val="center"/>
+      </w:pPr>
+      <w:r>
+        <w:t>Figure I: Initial Location of Pillar and Turtlebot3</w:t>
+      </w:r>
+    </w:p>
+    <w:p>
+      <w:r>
+        <w:t xml:space="preserve">Starting Location of Pillar: </w:t>
+      </w:r>
+      <w:r>
+        <w:rPr>
+          <w:u w:val="single"/>
+        </w:rPr>
+        <w:t>(7.5, 4)</w:t>
+      </w:r>
+    </w:p>
+    <w:p>
+      <w:r>
+        <w:t xml:space="preserve">Stopping Distance: </w:t>
+      </w:r>
+      <w:r>
+        <w:rPr>
+          <w:u w:val="single"/>
+        </w:rPr>
+        <w:t>1.1</w:t>
+      </w:r>
+    </w:p>
+    <w:p>
+      <w:r>
+        <w:t xml:space="preserve">Initial Distance: </w:t>
+      </w:r>
+      <w:r>
+        <w:rPr>
+          <w:u w:val="single"/>
+        </w:rPr>
+        <w:t>8.5</w:t>
+      </w:r>
+    </w:p>
+    <w:p>
+      <w:r>
+        <w:t xml:space="preserve">Orientation of Pole: </w:t>
+      </w:r>
+      <w:r>
+        <w:rPr>
+          <w:u w:val="single"/>
+        </w:rPr>
+        <w:t>0.489957326 rad</w:t>
+      </w:r>
+    </w:p>
+    <w:p>
+      <w:pPr>
+        <w:pStyle w:val="Heading1"/>
+      </w:pPr>
+      <w:r>
+        <w:t>Implementation of PID Control</w:t>
+      </w:r>
+    </w:p>
+    <w:p>
+      <w:r>
+        <w:t>Trapezoidal Riemann Sum vs Classical Riemann Sum</w:t>
+      </w:r>
+      <w:r>
+        <w:t xml:space="preserve"> for more accurate estimation of integral</w:t>
+      </w:r>
+    </w:p>
+    <w:p>
+      <w:hyperlink r:id="rId7" w:history="1">
+        <w:r>
+          <w:rPr>
+            <w:rStyle w:val="Hyperlink"/>
+          </w:rPr>
+          <w:t>https://www.statisticshowto.com/calculus-problem-solving/riemann-sums/</w:t>
+        </w:r>
+      </w:hyperlink>
+      <w:r>
+        <w:t xml:space="preserve"> </w:t>
+      </w:r>
+    </w:p>
+    <w:p>
+      <w:pPr>
+        <w:pStyle w:val="Heading1"/>
+      </w:pPr>
+      <w:r>
+        <w:t>Tuning of PID Control</w:t>
+      </w:r>
+    </w:p>
+    <w:p>
+      <w:pPr>
+        <w:pStyle w:val="Heading1"/>
+      </w:pPr>
+      <w:r>
+        <w:t>Performance of PID Control</w:t>
+      </w:r>
+    </w:p>
+    <w:p>
+      <w:pPr>
+        <w:pStyle w:val="Heading1"/>
+      </w:pPr>
+      <w:r>
+        <w:t>Conclusions</w:t>
       </w:r>
     </w:p>
     <w:p>
@@ -30,7 +205,6 @@
           <w:ilvl w:val="0"/>
           <w:numId w:val="1"/>
         </w:numPr>
-        <w:jc w:val="both"/>
       </w:pPr>
       <w:r>
         <w:t>Initial conditions.</w:t>
@@ -43,16 +217,9 @@
           <w:ilvl w:val="1"/>
           <w:numId w:val="1"/>
         </w:numPr>
-        <w:jc w:val="both"/>
-      </w:pPr>
-      <w:r>
-        <w:t>Show the initial location of the pillar and the Turtlebot3 of your setting. Use the view that best</w:t>
-      </w:r>
-      <w:r>
-        <w:t xml:space="preserve"> </w:t>
-      </w:r>
-      <w:r>
-        <w:t>show their locations.</w:t>
+      </w:pPr>
+      <w:r>
+        <w:t>Show the initial location of the pillar and the Turtlebot3 of your setting. Use the view that best show their locations.</w:t>
       </w:r>
     </w:p>
     <w:p>
@@ -62,9 +229,9 @@
           <w:ilvl w:val="1"/>
           <w:numId w:val="1"/>
         </w:numPr>
-        <w:jc w:val="both"/>
-      </w:pPr>
-      <w:r>
+      </w:pPr>
+      <w:r>
+        <w:lastRenderedPageBreak/>
         <w:t>Calculate the initial distance and orientation of the pole with respect to the</w:t>
       </w:r>
       <w:r>
@@ -81,16 +248,9 @@
           <w:ilvl w:val="0"/>
           <w:numId w:val="1"/>
         </w:numPr>
-        <w:jc w:val="both"/>
-      </w:pPr>
-      <w:r>
-        <w:t>Implementation of PID control. Discuss how the PID control is implemented in ROS with reference</w:t>
-      </w:r>
-      <w:r>
-        <w:t xml:space="preserve"> </w:t>
-      </w:r>
-      <w:r>
-        <w:t>to your code.</w:t>
+      </w:pPr>
+      <w:r>
+        <w:t>Implementation of PID control. Discuss how the PID control is implemented in ROS with reference to your code.</w:t>
       </w:r>
     </w:p>
     <w:p>
@@ -100,22 +260,10 @@
           <w:ilvl w:val="1"/>
           <w:numId w:val="1"/>
         </w:numPr>
-        <w:jc w:val="both"/>
-      </w:pPr>
-      <w:r>
-        <w:t>Describe how you (1) define the integral term, (2) define the derivative term and (3) define the</w:t>
-      </w:r>
-      <w:r>
-        <w:t xml:space="preserve"> </w:t>
-      </w:r>
-      <w:r>
-        <w:t xml:space="preserve">PID control </w:t>
-      </w:r>
-      <w:proofErr w:type="gramStart"/>
-      <w:r>
-        <w:t>term</w:t>
-      </w:r>
-      <w:proofErr w:type="gramEnd"/>
+      </w:pPr>
+      <w:r>
+        <w:t>Describe how you (1) define the integral term, (2) define the derivative term and (3) define the PID control term</w:t>
+      </w:r>
     </w:p>
     <w:p>
       <w:pPr>
@@ -124,7 +272,6 @@
           <w:ilvl w:val="1"/>
           <w:numId w:val="1"/>
         </w:numPr>
-        <w:jc w:val="both"/>
       </w:pPr>
       <w:r>
         <w:t>Describe the purpose of the code to (1) regularize the angular error (</w:t>
@@ -135,13 +282,7 @@
       </w:r>
       <w:proofErr w:type="spellEnd"/>
       <w:r>
-        <w:t>) and (2) limit</w:t>
-      </w:r>
-      <w:r>
-        <w:t xml:space="preserve"> </w:t>
-      </w:r>
-      <w:r>
-        <w:t>the angular control signal (</w:t>
+        <w:t>) and (2) limit the angular control signal (</w:t>
       </w:r>
       <w:proofErr w:type="spellStart"/>
       <w:r>
@@ -159,7 +300,6 @@
           <w:ilvl w:val="0"/>
           <w:numId w:val="1"/>
         </w:numPr>
-        <w:jc w:val="both"/>
       </w:pPr>
       <w:r>
         <w:t>Tuning of PID.</w:t>
@@ -172,16 +312,9 @@
           <w:ilvl w:val="1"/>
           <w:numId w:val="1"/>
         </w:numPr>
-        <w:jc w:val="both"/>
-      </w:pPr>
-      <w:r>
-        <w:t>Discuss the tuning process, e.g., which gain is determined first, which gain is determined second,</w:t>
-      </w:r>
-      <w:r>
-        <w:t xml:space="preserve"> </w:t>
-      </w:r>
-      <w:r>
-        <w:t>how it is determined and so on.</w:t>
+      </w:pPr>
+      <w:r>
+        <w:t>Discuss the tuning process, e.g., which gain is determined first, which gain is determined second, how it is determined and so on.</w:t>
       </w:r>
     </w:p>
     <w:p>
@@ -191,16 +324,9 @@
           <w:ilvl w:val="1"/>
           <w:numId w:val="1"/>
         </w:numPr>
-        <w:jc w:val="both"/>
-      </w:pPr>
-      <w:r>
-        <w:t>Discuss how you would characterise the PID control (P, PI, PD or PID). Discuss the merits,</w:t>
-      </w:r>
-      <w:r>
-        <w:t xml:space="preserve"> </w:t>
-      </w:r>
-      <w:r>
-        <w:t>demerits, and other points that you want to highlight about your design.</w:t>
+      </w:pPr>
+      <w:r>
+        <w:t>Discuss how you would characterise the PID control (P, PI, PD or PID). Discuss the merits, demerits, and other points that you want to highlight about your design.</w:t>
       </w:r>
     </w:p>
     <w:p>
@@ -210,7 +336,6 @@
           <w:ilvl w:val="0"/>
           <w:numId w:val="1"/>
         </w:numPr>
-        <w:jc w:val="both"/>
       </w:pPr>
       <w:r>
         <w:t>Performance of PID control.</w:t>
@@ -223,7 +348,6 @@
           <w:ilvl w:val="1"/>
           <w:numId w:val="1"/>
         </w:numPr>
-        <w:jc w:val="both"/>
       </w:pPr>
       <w:r>
         <w:t>Attach the plots of errors vs time (both linear and angular errors) that represents your best design.</w:t>
@@ -236,7 +360,6 @@
           <w:ilvl w:val="1"/>
           <w:numId w:val="1"/>
         </w:numPr>
-        <w:jc w:val="both"/>
       </w:pPr>
       <w:r>
         <w:t>Analyse the performance, e.g., overshoot, steady state error and settling time.</w:t>
@@ -249,7 +372,6 @@
           <w:ilvl w:val="0"/>
           <w:numId w:val="1"/>
         </w:numPr>
-        <w:jc w:val="both"/>
       </w:pPr>
       <w:r>
         <w:t>Conclusions and key learning points.</w:t>
@@ -759,6 +881,53 @@
   <w:style w:type="paragraph" w:default="1" w:styleId="Normal">
     <w:name w:val="Normal"/>
     <w:qFormat/>
+    <w:rsid w:val="00137C10"/>
+    <w:pPr>
+      <w:jc w:val="both"/>
+    </w:pPr>
+  </w:style>
+  <w:style w:type="paragraph" w:styleId="Heading1">
+    <w:name w:val="heading 1"/>
+    <w:basedOn w:val="Normal"/>
+    <w:next w:val="Normal"/>
+    <w:link w:val="Heading1Char"/>
+    <w:uiPriority w:val="9"/>
+    <w:qFormat/>
+    <w:rsid w:val="004E6468"/>
+    <w:pPr>
+      <w:keepNext/>
+      <w:keepLines/>
+      <w:spacing w:before="240" w:after="0"/>
+      <w:outlineLvl w:val="0"/>
+    </w:pPr>
+    <w:rPr>
+      <w:rFonts w:asciiTheme="majorHAnsi" w:eastAsiaTheme="majorEastAsia" w:hAnsiTheme="majorHAnsi" w:cstheme="majorBidi"/>
+      <w:color w:val="2F5496" w:themeColor="accent1" w:themeShade="BF"/>
+      <w:sz w:val="32"/>
+      <w:szCs w:val="32"/>
+    </w:rPr>
+  </w:style>
+  <w:style w:type="paragraph" w:styleId="Heading2">
+    <w:name w:val="heading 2"/>
+    <w:basedOn w:val="Normal"/>
+    <w:next w:val="Normal"/>
+    <w:link w:val="Heading2Char"/>
+    <w:uiPriority w:val="9"/>
+    <w:unhideWhenUsed/>
+    <w:qFormat/>
+    <w:rsid w:val="00137C10"/>
+    <w:pPr>
+      <w:keepNext/>
+      <w:keepLines/>
+      <w:spacing w:before="40" w:after="0"/>
+      <w:outlineLvl w:val="1"/>
+    </w:pPr>
+    <w:rPr>
+      <w:rFonts w:asciiTheme="majorHAnsi" w:eastAsiaTheme="majorEastAsia" w:hAnsiTheme="majorHAnsi" w:cstheme="majorBidi"/>
+      <w:color w:val="2F5496" w:themeColor="accent1" w:themeShade="BF"/>
+      <w:sz w:val="26"/>
+      <w:szCs w:val="26"/>
+    </w:rPr>
   </w:style>
   <w:style w:type="character" w:default="1" w:styleId="DefaultParagraphFont">
     <w:name w:val="Default Paragraph Font"/>
@@ -797,6 +966,89 @@
       <w:ind w:left="720"/>
       <w:contextualSpacing/>
     </w:pPr>
+  </w:style>
+  <w:style w:type="character" w:customStyle="1" w:styleId="Heading1Char">
+    <w:name w:val="Heading 1 Char"/>
+    <w:basedOn w:val="DefaultParagraphFont"/>
+    <w:link w:val="Heading1"/>
+    <w:uiPriority w:val="9"/>
+    <w:rsid w:val="004E6468"/>
+    <w:rPr>
+      <w:rFonts w:asciiTheme="majorHAnsi" w:eastAsiaTheme="majorEastAsia" w:hAnsiTheme="majorHAnsi" w:cstheme="majorBidi"/>
+      <w:color w:val="2F5496" w:themeColor="accent1" w:themeShade="BF"/>
+      <w:sz w:val="32"/>
+      <w:szCs w:val="32"/>
+    </w:rPr>
+  </w:style>
+  <w:style w:type="paragraph" w:styleId="Title">
+    <w:name w:val="Title"/>
+    <w:basedOn w:val="Normal"/>
+    <w:next w:val="Normal"/>
+    <w:link w:val="TitleChar"/>
+    <w:uiPriority w:val="10"/>
+    <w:qFormat/>
+    <w:rsid w:val="00332DF1"/>
+    <w:pPr>
+      <w:spacing w:after="0" w:line="240" w:lineRule="auto"/>
+      <w:contextualSpacing/>
+    </w:pPr>
+    <w:rPr>
+      <w:rFonts w:asciiTheme="majorHAnsi" w:eastAsiaTheme="majorEastAsia" w:hAnsiTheme="majorHAnsi" w:cstheme="majorBidi"/>
+      <w:spacing w:val="-10"/>
+      <w:kern w:val="28"/>
+      <w:sz w:val="56"/>
+      <w:szCs w:val="56"/>
+    </w:rPr>
+  </w:style>
+  <w:style w:type="character" w:customStyle="1" w:styleId="TitleChar">
+    <w:name w:val="Title Char"/>
+    <w:basedOn w:val="DefaultParagraphFont"/>
+    <w:link w:val="Title"/>
+    <w:uiPriority w:val="10"/>
+    <w:rsid w:val="00332DF1"/>
+    <w:rPr>
+      <w:rFonts w:asciiTheme="majorHAnsi" w:eastAsiaTheme="majorEastAsia" w:hAnsiTheme="majorHAnsi" w:cstheme="majorBidi"/>
+      <w:spacing w:val="-10"/>
+      <w:kern w:val="28"/>
+      <w:sz w:val="56"/>
+      <w:szCs w:val="56"/>
+    </w:rPr>
+  </w:style>
+  <w:style w:type="character" w:customStyle="1" w:styleId="Heading2Char">
+    <w:name w:val="Heading 2 Char"/>
+    <w:basedOn w:val="DefaultParagraphFont"/>
+    <w:link w:val="Heading2"/>
+    <w:uiPriority w:val="9"/>
+    <w:rsid w:val="00137C10"/>
+    <w:rPr>
+      <w:rFonts w:asciiTheme="majorHAnsi" w:eastAsiaTheme="majorEastAsia" w:hAnsiTheme="majorHAnsi" w:cstheme="majorBidi"/>
+      <w:color w:val="2F5496" w:themeColor="accent1" w:themeShade="BF"/>
+      <w:sz w:val="26"/>
+      <w:szCs w:val="26"/>
+    </w:rPr>
+  </w:style>
+  <w:style w:type="character" w:styleId="Hyperlink">
+    <w:name w:val="Hyperlink"/>
+    <w:basedOn w:val="DefaultParagraphFont"/>
+    <w:uiPriority w:val="99"/>
+    <w:unhideWhenUsed/>
+    <w:rsid w:val="00F23BE7"/>
+    <w:rPr>
+      <w:color w:val="0563C1" w:themeColor="hyperlink"/>
+      <w:u w:val="single"/>
+    </w:rPr>
+  </w:style>
+  <w:style w:type="character" w:styleId="UnresolvedMention">
+    <w:name w:val="Unresolved Mention"/>
+    <w:basedOn w:val="DefaultParagraphFont"/>
+    <w:uiPriority w:val="99"/>
+    <w:semiHidden/>
+    <w:unhideWhenUsed/>
+    <w:rsid w:val="00F23BE7"/>
+    <w:rPr>
+      <w:color w:val="605E5C"/>
+      <w:shd w:val="clear" w:color="auto" w:fill="E1DFDD"/>
+    </w:rPr>
   </w:style>
 </w:styles>
 </file>
@@ -1094,4 +1346,16 @@
     </a:ext>
   </a:extLst>
 </a:theme>
+</file>
+
+<file path=customXml/item1.xml><?xml version="1.0" encoding="utf-8"?>
+<b:Sources xmlns:b="http://schemas.openxmlformats.org/officeDocument/2006/bibliography" xmlns="http://schemas.openxmlformats.org/officeDocument/2006/bibliography" SelectedStyle="\APASixthEditionOfficeOnline.xsl" StyleName="APA" Version="6"/>
+</file>
+
+<file path=customXml/itemProps1.xml><?xml version="1.0" encoding="utf-8"?>
+<ds:datastoreItem xmlns:ds="http://schemas.openxmlformats.org/officeDocument/2006/customXml" ds:itemID="{D5374D38-5246-434E-984F-6096BCC1267B}">
+  <ds:schemaRefs>
+    <ds:schemaRef ds:uri="http://schemas.openxmlformats.org/officeDocument/2006/bibliography"/>
+  </ds:schemaRefs>
+</ds:datastoreItem>
 </file>
</xml_diff>